<commit_message>
Revised graph.cpp and main.cpp
Added time tracking for functions in main.cpp for assignment
changed min_queue to min_heap for readability
recompiled
</commit_message>
<xml_diff>
--- a/Assignment 4/assignment4.docx
+++ b/Assignment 4/assignment4.docx
@@ -39,15 +39,7 @@
         <w:t>Deliverables:</w:t>
       </w:r>
       <w:r>
-        <w:t xml:space="preserve"> Create a single PDF file that contains your answers to the questions. Then create a zip file that contains this PDF file along with all your code source files. Submit this zip file on </w:t>
-      </w:r>
-      <w:proofErr w:type="spellStart"/>
-      <w:r>
-        <w:t>iLearn</w:t>
-      </w:r>
-      <w:proofErr w:type="spellEnd"/>
-      <w:r>
-        <w:t>.</w:t>
+        <w:t xml:space="preserve"> Create a single PDF file that contains your answers to the questions. Then create a zip file that contains this PDF file along with all your code source files. Submit this zip file on iLearn.</w:t>
       </w:r>
     </w:p>
     <w:p>
@@ -158,15 +150,7 @@
         <w:t>adjacency list</w:t>
       </w:r>
       <w:r>
-        <w:t xml:space="preserve">, where each node stores a </w:t>
-      </w:r>
-      <w:proofErr w:type="spellStart"/>
-      <w:r>
-        <w:t>CityName</w:t>
-      </w:r>
-      <w:proofErr w:type="spellEnd"/>
-      <w:r>
-        <w:t xml:space="preserve"> (string) and each edge has a </w:t>
+        <w:t xml:space="preserve">, where each node stores a CityName (string) and each edge has a </w:t>
       </w:r>
       <w:r>
         <w:t>double</w:t>
@@ -210,8 +194,6 @@
         </w:rPr>
         <w:t xml:space="preserve">bool </w:t>
       </w:r>
-      <w:proofErr w:type="spellStart"/>
-      <w:proofErr w:type="gramStart"/>
       <w:r>
         <w:rPr>
           <w:color w:val="C00000"/>
@@ -222,21 +204,7 @@
         <w:rPr>
           <w:color w:val="C00000"/>
         </w:rPr>
-        <w:t>TripletClique</w:t>
-      </w:r>
-      <w:proofErr w:type="spellEnd"/>
-      <w:r>
-        <w:rPr>
-          <w:color w:val="C00000"/>
-        </w:rPr>
-        <w:t>(</w:t>
-      </w:r>
-      <w:proofErr w:type="gramEnd"/>
-      <w:r>
-        <w:rPr>
-          <w:color w:val="C00000"/>
-        </w:rPr>
-        <w:t>):</w:t>
+        <w:t>TripletClique():</w:t>
       </w:r>
       <w:r>
         <w:tab/>
@@ -297,29 +265,7 @@
         <w:rPr>
           <w:color w:val="C00000"/>
         </w:rPr>
-        <w:t xml:space="preserve">bool </w:t>
-      </w:r>
-      <w:proofErr w:type="spellStart"/>
-      <w:proofErr w:type="gramStart"/>
-      <w:r>
-        <w:rPr>
-          <w:color w:val="C00000"/>
-        </w:rPr>
-        <w:t>isConnected</w:t>
-      </w:r>
-      <w:proofErr w:type="spellEnd"/>
-      <w:r>
-        <w:rPr>
-          <w:color w:val="C00000"/>
-        </w:rPr>
-        <w:t>(</w:t>
-      </w:r>
-      <w:proofErr w:type="gramEnd"/>
-      <w:r>
-        <w:rPr>
-          <w:color w:val="C00000"/>
-        </w:rPr>
-        <w:t>)</w:t>
+        <w:t>bool isConnected()</w:t>
       </w:r>
       <w:r>
         <w:t>: returns true if graph is connected</w:t>
@@ -345,8 +291,6 @@
         </w:rPr>
         <w:t xml:space="preserve"> </w:t>
       </w:r>
-      <w:proofErr w:type="spellStart"/>
-      <w:proofErr w:type="gramStart"/>
       <w:r>
         <w:rPr>
           <w:color w:val="C00000"/>
@@ -357,21 +301,7 @@
         <w:rPr>
           <w:color w:val="C00000"/>
         </w:rPr>
-        <w:t>etMinDistance</w:t>
-      </w:r>
-      <w:proofErr w:type="spellEnd"/>
-      <w:r>
-        <w:rPr>
-          <w:color w:val="C00000"/>
-        </w:rPr>
-        <w:t>(</w:t>
-      </w:r>
-      <w:proofErr w:type="gramEnd"/>
-      <w:r>
-        <w:rPr>
-          <w:color w:val="C00000"/>
-        </w:rPr>
-        <w:t>string city1,string city2)</w:t>
+        <w:t>etMinDistance(string city1,string city2)</w:t>
       </w:r>
       <w:r>
         <w:t xml:space="preserve">: returns  </w:t>
@@ -406,8 +336,6 @@
         </w:rPr>
         <w:t xml:space="preserve"> </w:t>
       </w:r>
-      <w:proofErr w:type="spellStart"/>
-      <w:proofErr w:type="gramStart"/>
       <w:r>
         <w:rPr>
           <w:color w:val="C00000"/>
@@ -418,21 +346,7 @@
         <w:rPr>
           <w:color w:val="C00000"/>
         </w:rPr>
-        <w:t>LongestSimplePath</w:t>
-      </w:r>
-      <w:proofErr w:type="spellEnd"/>
-      <w:r>
-        <w:rPr>
-          <w:color w:val="C00000"/>
-        </w:rPr>
-        <w:t>(</w:t>
-      </w:r>
-      <w:proofErr w:type="gramEnd"/>
-      <w:r>
-        <w:rPr>
-          <w:color w:val="C00000"/>
-        </w:rPr>
-        <w:t>)</w:t>
+        <w:t>LongestSimplePath()</w:t>
       </w:r>
       <w:r>
         <w:t>: returns length of longest simple path (no cycle allowed)</w:t>
@@ -540,15 +454,271 @@
         <w:t>Assume there is no self-loop (edge from one node to itself).</w:t>
       </w:r>
     </w:p>
+    <w:p/>
+    <w:p/>
+    <w:p/>
+    <w:p>
+      <w:pPr>
+        <w:jc w:val="center"/>
+        <w:rPr>
+          <w:u w:val="single"/>
+        </w:rPr>
+      </w:pPr>
+      <w:r>
+        <w:rPr>
+          <w:u w:val="single"/>
+        </w:rPr>
+        <w:lastRenderedPageBreak/>
+        <w:t>Assignment 4</w:t>
+      </w:r>
+    </w:p>
+    <w:p>
+      <w:r>
+        <w:t>1.</w:t>
+      </w:r>
+    </w:p>
+    <w:p>
+      <w:r>
+        <w:t>B: Big-Oh complexity of functions</w:t>
+      </w:r>
+    </w:p>
+    <w:p>
+      <w:pPr>
+        <w:pStyle w:val="ListParagraph"/>
+        <w:numPr>
+          <w:ilvl w:val="1"/>
+          <w:numId w:val="3"/>
+        </w:numPr>
+      </w:pPr>
+      <w:r>
+        <w:t>hasTripletClique(): O(n + m)</w:t>
+      </w:r>
+      <w:r>
+        <w:br/>
+      </w:r>
+      <w:r>
+        <w:br/>
+        <w:t>This function traverses through each node and every edge in the worst case.</w:t>
+      </w:r>
+      <w:r>
+        <w:br/>
+      </w:r>
+    </w:p>
+    <w:p>
+      <w:pPr>
+        <w:pStyle w:val="ListParagraph"/>
+        <w:numPr>
+          <w:ilvl w:val="1"/>
+          <w:numId w:val="3"/>
+        </w:numPr>
+      </w:pPr>
+      <w:r>
+        <w:t>isConnected(): O(n + m)</w:t>
+      </w:r>
+      <w:r>
+        <w:br/>
+      </w:r>
+      <w:r>
+        <w:br/>
+        <w:t>This function combines BFS traversal with a for loop which iterates through each node to check if every node in the graph is visited. BFS traversal has a complexity of O(n + m) and the for loop iterates n times. O(n + m) + O(n) = O(2n + m) = O(n + m).</w:t>
+      </w:r>
+      <w:r>
+        <w:br/>
+      </w:r>
+    </w:p>
+    <w:p>
+      <w:pPr>
+        <w:pStyle w:val="ListParagraph"/>
+        <w:numPr>
+          <w:ilvl w:val="1"/>
+          <w:numId w:val="3"/>
+        </w:numPr>
+      </w:pPr>
+      <w:r>
+        <w:t>getMinDistance(): O(</w:t>
+      </w:r>
+      <w:r>
+        <w:t>(n + m) * logn) on average</w:t>
+      </w:r>
+      <w:r>
+        <w:br/>
+        <w:t>O((n + m) * logn + n) in the worst case</w:t>
+      </w:r>
+      <w:r>
+        <w:br/>
+      </w:r>
+      <w:r>
+        <w:br/>
+        <w:t xml:space="preserve">This function utilizes Dikstra’s algorithm to determine the shortest distance of every node from an initial node. Dikstra’s algorithm has a time complexity of O((n + m) * log(n)) when implemented with a min heap. After Dikstra’s algorithm runs, the function searches a hash map for the distance associated with the destination node with an average time complexity of O(1). In the worst case however, calling .find() on an unordered map has a complexity of O(n). </w:t>
+      </w:r>
+    </w:p>
+    <w:p>
+      <w:r>
+        <w:t>C: Function runtimes</w:t>
+      </w:r>
+    </w:p>
+    <w:p>
+      <w:pPr>
+        <w:ind w:firstLine="720"/>
+      </w:pPr>
+      <w:r>
+        <w:drawing>
+          <wp:inline distT="0" distB="0" distL="0" distR="0" wp14:anchorId="78918A52" wp14:editId="02746DCB">
+            <wp:extent cx="2572109" cy="619211"/>
+            <wp:effectExtent l="0" t="0" r="0" b="9525"/>
+            <wp:docPr id="1" name="Picture 1"/>
+            <wp:cNvGraphicFramePr>
+              <a:graphicFrameLocks xmlns:a="http://schemas.openxmlformats.org/drawingml/2006/main" noChangeAspect="1"/>
+            </wp:cNvGraphicFramePr>
+            <a:graphic xmlns:a="http://schemas.openxmlformats.org/drawingml/2006/main">
+              <a:graphicData uri="http://schemas.openxmlformats.org/drawingml/2006/picture">
+                <pic:pic xmlns:pic="http://schemas.openxmlformats.org/drawingml/2006/picture">
+                  <pic:nvPicPr>
+                    <pic:cNvPr id="1" name=""/>
+                    <pic:cNvPicPr/>
+                  </pic:nvPicPr>
+                  <pic:blipFill>
+                    <a:blip r:embed="rId7"/>
+                    <a:stretch>
+                      <a:fillRect/>
+                    </a:stretch>
+                  </pic:blipFill>
+                  <pic:spPr>
+                    <a:xfrm>
+                      <a:off x="0" y="0"/>
+                      <a:ext cx="2572109" cy="619211"/>
+                    </a:xfrm>
+                    <a:prstGeom prst="rect">
+                      <a:avLst/>
+                    </a:prstGeom>
+                  </pic:spPr>
+                </pic:pic>
+              </a:graphicData>
+            </a:graphic>
+          </wp:inline>
+        </w:drawing>
+      </w:r>
+    </w:p>
+    <w:p>
+      <w:pPr>
+        <w:ind w:left="720"/>
+      </w:pPr>
+      <w:r>
+        <w:t>My runtime for hasTripletClique() was consistently 0 nanoseconds even when I tried changin</w:t>
+      </w:r>
+      <w:r>
+        <w:t>g</w:t>
+      </w:r>
+      <w:r>
+        <w:br/>
+        <w:t>st</w:t>
+      </w:r>
+      <w:r>
+        <w:t xml:space="preserve">d::chrono::high_resolution_clock to std::chrono::steady_clock. </w:t>
+      </w:r>
+    </w:p>
+    <w:p/>
     <w:sectPr>
+      <w:headerReference w:type="default" r:id="rId8"/>
       <w:pgSz w:w="12240" w:h="15840"/>
-      <w:pgMar w:top="1440" w:right="1440" w:bottom="1440" w:left="1440" w:header="0" w:footer="0" w:gutter="0"/>
+      <w:pgMar w:top="1440" w:right="1440" w:bottom="1440" w:left="1440" w:header="288" w:footer="0" w:gutter="0"/>
       <w:cols w:space="720"/>
       <w:formProt w:val="0"/>
       <w:docGrid w:linePitch="360" w:charSpace="8192"/>
     </w:sectPr>
   </w:body>
 </w:document>
+</file>
+
+<file path=word/endnotes.xml><?xml version="1.0" encoding="utf-8"?>
+<w:endnotes xmlns:wpc="http://schemas.microsoft.com/office/word/2010/wordprocessingCanvas" xmlns:cx="http://schemas.microsoft.com/office/drawing/2014/chartex" xmlns:cx1="http://schemas.microsoft.com/office/drawing/2015/9/8/chartex" xmlns:cx2="http://schemas.microsoft.com/office/drawing/2015/10/21/chartex" xmlns:cx3="http://schemas.microsoft.com/office/drawing/2016/5/9/chartex" xmlns:cx4="http://schemas.microsoft.com/office/drawing/2016/5/10/chartex" xmlns:cx5="http://schemas.microsoft.com/office/drawing/2016/5/11/chartex" xmlns:cx6="http://schemas.microsoft.com/office/drawing/2016/5/12/chartex" xmlns:cx7="http://schemas.microsoft.com/office/drawing/2016/5/13/chartex" xmlns:cx8="http://schemas.microsoft.com/office/drawing/2016/5/14/chartex" xmlns:mc="http://schemas.openxmlformats.org/markup-compatibility/2006" xmlns:aink="http://schemas.microsoft.com/office/drawing/2016/ink" xmlns:am3d="http://schemas.microsoft.com/office/drawing/2017/model3d" xmlns:o="urn:schemas-microsoft-com:office:office" xmlns:r="http://schemas.openxmlformats.org/officeDocument/2006/relationships" xmlns:m="http://schemas.openxmlformats.org/officeDocument/2006/math" xmlns:v="urn:schemas-microsoft-com:vml" xmlns:wp14="http://schemas.microsoft.com/office/word/2010/wordprocessingDrawing" xmlns:wp="http://schemas.openxmlformats.org/drawingml/2006/wordprocessingDrawing" xmlns:w10="urn:schemas-microsoft-com:office:word" xmlns:w="http://schemas.openxmlformats.org/wordprocessingml/2006/main" xmlns:w14="http://schemas.microsoft.com/office/word/2010/wordml" xmlns:w15="http://schemas.microsoft.com/office/word/2012/wordml" xmlns:w16cex="http://schemas.microsoft.com/office/word/2018/wordml/cex" xmlns:w16cid="http://schemas.microsoft.com/office/word/2016/wordml/cid" xmlns:w16="http://schemas.microsoft.com/office/word/2018/wordml" xmlns:w16se="http://schemas.microsoft.com/office/word/2015/wordml/symex" xmlns:wpg="http://schemas.microsoft.com/office/word/2010/wordprocessingGroup" xmlns:wpi="http://schemas.microsoft.com/office/word/2010/wordprocessingInk" xmlns:wne="http://schemas.microsoft.com/office/word/2006/wordml" xmlns:wps="http://schemas.microsoft.com/office/word/2010/wordprocessingShape" mc:Ignorable="w14 w15 w16se w16cid w16 w16cex wp14">
+  <w:endnote w:type="separator" w:id="-1">
+    <w:p>
+      <w:pPr>
+        <w:spacing w:after="0" w:line="240" w:lineRule="auto"/>
+      </w:pPr>
+      <w:r>
+        <w:separator/>
+      </w:r>
+    </w:p>
+  </w:endnote>
+  <w:endnote w:type="continuationSeparator" w:id="0">
+    <w:p>
+      <w:pPr>
+        <w:spacing w:after="0" w:line="240" w:lineRule="auto"/>
+      </w:pPr>
+      <w:r>
+        <w:continuationSeparator/>
+      </w:r>
+    </w:p>
+  </w:endnote>
+</w:endnotes>
+</file>
+
+<file path=word/footnotes.xml><?xml version="1.0" encoding="utf-8"?>
+<w:footnotes xmlns:wpc="http://schemas.microsoft.com/office/word/2010/wordprocessingCanvas" xmlns:cx="http://schemas.microsoft.com/office/drawing/2014/chartex" xmlns:cx1="http://schemas.microsoft.com/office/drawing/2015/9/8/chartex" xmlns:cx2="http://schemas.microsoft.com/office/drawing/2015/10/21/chartex" xmlns:cx3="http://schemas.microsoft.com/office/drawing/2016/5/9/chartex" xmlns:cx4="http://schemas.microsoft.com/office/drawing/2016/5/10/chartex" xmlns:cx5="http://schemas.microsoft.com/office/drawing/2016/5/11/chartex" xmlns:cx6="http://schemas.microsoft.com/office/drawing/2016/5/12/chartex" xmlns:cx7="http://schemas.microsoft.com/office/drawing/2016/5/13/chartex" xmlns:cx8="http://schemas.microsoft.com/office/drawing/2016/5/14/chartex" xmlns:mc="http://schemas.openxmlformats.org/markup-compatibility/2006" xmlns:aink="http://schemas.microsoft.com/office/drawing/2016/ink" xmlns:am3d="http://schemas.microsoft.com/office/drawing/2017/model3d" xmlns:o="urn:schemas-microsoft-com:office:office" xmlns:r="http://schemas.openxmlformats.org/officeDocument/2006/relationships" xmlns:m="http://schemas.openxmlformats.org/officeDocument/2006/math" xmlns:v="urn:schemas-microsoft-com:vml" xmlns:wp14="http://schemas.microsoft.com/office/word/2010/wordprocessingDrawing" xmlns:wp="http://schemas.openxmlformats.org/drawingml/2006/wordprocessingDrawing" xmlns:w10="urn:schemas-microsoft-com:office:word" xmlns:w="http://schemas.openxmlformats.org/wordprocessingml/2006/main" xmlns:w14="http://schemas.microsoft.com/office/word/2010/wordml" xmlns:w15="http://schemas.microsoft.com/office/word/2012/wordml" xmlns:w16cex="http://schemas.microsoft.com/office/word/2018/wordml/cex" xmlns:w16cid="http://schemas.microsoft.com/office/word/2016/wordml/cid" xmlns:w16="http://schemas.microsoft.com/office/word/2018/wordml" xmlns:w16se="http://schemas.microsoft.com/office/word/2015/wordml/symex" xmlns:wpg="http://schemas.microsoft.com/office/word/2010/wordprocessingGroup" xmlns:wpi="http://schemas.microsoft.com/office/word/2010/wordprocessingInk" xmlns:wne="http://schemas.microsoft.com/office/word/2006/wordml" xmlns:wps="http://schemas.microsoft.com/office/word/2010/wordprocessingShape" mc:Ignorable="w14 w15 w16se w16cid w16 w16cex wp14">
+  <w:footnote w:type="separator" w:id="-1">
+    <w:p>
+      <w:pPr>
+        <w:spacing w:after="0" w:line="240" w:lineRule="auto"/>
+      </w:pPr>
+      <w:r>
+        <w:separator/>
+      </w:r>
+    </w:p>
+  </w:footnote>
+  <w:footnote w:type="continuationSeparator" w:id="0">
+    <w:p>
+      <w:pPr>
+        <w:spacing w:after="0" w:line="240" w:lineRule="auto"/>
+      </w:pPr>
+      <w:r>
+        <w:continuationSeparator/>
+      </w:r>
+    </w:p>
+  </w:footnote>
+</w:footnotes>
+</file>
+
+<file path=word/header1.xml><?xml version="1.0" encoding="utf-8"?>
+<w:hdr xmlns:wpc="http://schemas.microsoft.com/office/word/2010/wordprocessingCanvas" xmlns:cx="http://schemas.microsoft.com/office/drawing/2014/chartex" xmlns:cx1="http://schemas.microsoft.com/office/drawing/2015/9/8/chartex" xmlns:cx2="http://schemas.microsoft.com/office/drawing/2015/10/21/chartex" xmlns:cx3="http://schemas.microsoft.com/office/drawing/2016/5/9/chartex" xmlns:cx4="http://schemas.microsoft.com/office/drawing/2016/5/10/chartex" xmlns:cx5="http://schemas.microsoft.com/office/drawing/2016/5/11/chartex" xmlns:cx6="http://schemas.microsoft.com/office/drawing/2016/5/12/chartex" xmlns:cx7="http://schemas.microsoft.com/office/drawing/2016/5/13/chartex" xmlns:cx8="http://schemas.microsoft.com/office/drawing/2016/5/14/chartex" xmlns:mc="http://schemas.openxmlformats.org/markup-compatibility/2006" xmlns:aink="http://schemas.microsoft.com/office/drawing/2016/ink" xmlns:am3d="http://schemas.microsoft.com/office/drawing/2017/model3d" xmlns:o="urn:schemas-microsoft-com:office:office" xmlns:r="http://schemas.openxmlformats.org/officeDocument/2006/relationships" xmlns:m="http://schemas.openxmlformats.org/officeDocument/2006/math" xmlns:v="urn:schemas-microsoft-com:vml" xmlns:wp14="http://schemas.microsoft.com/office/word/2010/wordprocessingDrawing" xmlns:wp="http://schemas.openxmlformats.org/drawingml/2006/wordprocessingDrawing" xmlns:w10="urn:schemas-microsoft-com:office:word" xmlns:w="http://schemas.openxmlformats.org/wordprocessingml/2006/main" xmlns:w14="http://schemas.microsoft.com/office/word/2010/wordml" xmlns:w15="http://schemas.microsoft.com/office/word/2012/wordml" xmlns:w16cex="http://schemas.microsoft.com/office/word/2018/wordml/cex" xmlns:w16cid="http://schemas.microsoft.com/office/word/2016/wordml/cid" xmlns:w16="http://schemas.microsoft.com/office/word/2018/wordml" xmlns:w16se="http://schemas.microsoft.com/office/word/2015/wordml/symex" xmlns:wpg="http://schemas.microsoft.com/office/word/2010/wordprocessingGroup" xmlns:wpi="http://schemas.microsoft.com/office/word/2010/wordprocessingInk" xmlns:wne="http://schemas.microsoft.com/office/word/2006/wordml" xmlns:wps="http://schemas.microsoft.com/office/word/2010/wordprocessingShape" mc:Ignorable="w14 w15 w16se w16cid w16 w16cex wp14">
+  <w:p>
+    <w:pPr>
+      <w:pStyle w:val="Header"/>
+      <w:jc w:val="right"/>
+    </w:pPr>
+    <w:r>
+      <w:t>Simon Chau</w:t>
+    </w:r>
+  </w:p>
+  <w:p>
+    <w:pPr>
+      <w:pStyle w:val="Header"/>
+      <w:jc w:val="right"/>
+    </w:pPr>
+    <w:r>
+      <w:t>SID: 862048772</w:t>
+    </w:r>
+  </w:p>
+  <w:p>
+    <w:pPr>
+      <w:pStyle w:val="Header"/>
+      <w:jc w:val="right"/>
+    </w:pPr>
+    <w:r>
+      <w:t>s</w:t>
+    </w:r>
+    <w:r>
+      <w:t>chau014@ucr.edu</w:t>
+    </w:r>
+  </w:p>
+  <w:p>
+    <w:pPr>
+      <w:pStyle w:val="Header"/>
+      <w:jc w:val="center"/>
+    </w:pPr>
+  </w:p>
+</w:hdr>
 </file>
 
 <file path=word/numbering.xml><?xml version="1.0" encoding="utf-8"?>
@@ -750,7 +920,7 @@
         <w:ind w:left="1080" w:hanging="360"/>
       </w:pPr>
     </w:lvl>
-    <w:lvl w:ilvl="2" w:tplc="0409001B" w:tentative="1">
+    <w:lvl w:ilvl="2" w:tplc="0409001B">
       <w:start w:val="1"/>
       <w:numFmt w:val="lowerRoman"/>
       <w:lvlText w:val="%3."/>
@@ -1492,6 +1662,79 @@
       <w:szCs w:val="16"/>
     </w:rPr>
   </w:style>
+  <w:style w:type="paragraph" w:styleId="Header">
+    <w:name w:val="header"/>
+    <w:basedOn w:val="Normal"/>
+    <w:link w:val="HeaderChar"/>
+    <w:uiPriority w:val="99"/>
+    <w:unhideWhenUsed/>
+    <w:rsid w:val="00370743"/>
+    <w:pPr>
+      <w:tabs>
+        <w:tab w:val="center" w:pos="4680"/>
+        <w:tab w:val="right" w:pos="9360"/>
+      </w:tabs>
+      <w:spacing w:after="0" w:line="240" w:lineRule="auto"/>
+    </w:pPr>
+  </w:style>
+  <w:style w:type="character" w:customStyle="1" w:styleId="HeaderChar">
+    <w:name w:val="Header Char"/>
+    <w:basedOn w:val="DefaultParagraphFont"/>
+    <w:link w:val="Header"/>
+    <w:uiPriority w:val="99"/>
+    <w:rsid w:val="00370743"/>
+    <w:rPr>
+      <w:rFonts w:ascii="Calibri" w:eastAsia="DejaVu Sans" w:hAnsi="Calibri" w:cs="Calibri"/>
+    </w:rPr>
+  </w:style>
+  <w:style w:type="paragraph" w:styleId="Footer">
+    <w:name w:val="footer"/>
+    <w:basedOn w:val="Normal"/>
+    <w:link w:val="FooterChar"/>
+    <w:uiPriority w:val="99"/>
+    <w:unhideWhenUsed/>
+    <w:rsid w:val="00370743"/>
+    <w:pPr>
+      <w:tabs>
+        <w:tab w:val="center" w:pos="4680"/>
+        <w:tab w:val="right" w:pos="9360"/>
+      </w:tabs>
+      <w:spacing w:after="0" w:line="240" w:lineRule="auto"/>
+    </w:pPr>
+  </w:style>
+  <w:style w:type="character" w:customStyle="1" w:styleId="FooterChar">
+    <w:name w:val="Footer Char"/>
+    <w:basedOn w:val="DefaultParagraphFont"/>
+    <w:link w:val="Footer"/>
+    <w:uiPriority w:val="99"/>
+    <w:rsid w:val="00370743"/>
+    <w:rPr>
+      <w:rFonts w:ascii="Calibri" w:eastAsia="DejaVu Sans" w:hAnsi="Calibri" w:cs="Calibri"/>
+    </w:rPr>
+  </w:style>
+  <w:style w:type="character" w:styleId="Hyperlink">
+    <w:name w:val="Hyperlink"/>
+    <w:basedOn w:val="DefaultParagraphFont"/>
+    <w:uiPriority w:val="99"/>
+    <w:unhideWhenUsed/>
+    <w:rsid w:val="00370743"/>
+    <w:rPr>
+      <w:color w:val="0000FF" w:themeColor="hyperlink"/>
+      <w:u w:val="single"/>
+    </w:rPr>
+  </w:style>
+  <w:style w:type="character" w:styleId="UnresolvedMention">
+    <w:name w:val="Unresolved Mention"/>
+    <w:basedOn w:val="DefaultParagraphFont"/>
+    <w:uiPriority w:val="99"/>
+    <w:semiHidden/>
+    <w:unhideWhenUsed/>
+    <w:rsid w:val="00370743"/>
+    <w:rPr>
+      <w:color w:val="605E5C"/>
+      <w:shd w:val="clear" w:color="auto" w:fill="E1DFDD"/>
+    </w:rPr>
+  </w:style>
 </w:styles>
 </file>
 

</xml_diff>